<commit_message>
modified diagrams and documents
</commit_message>
<xml_diff>
--- a/trunk/final-proposal.docx
+++ b/trunk/final-proposal.docx
@@ -239,67 +239,31 @@
           <w:rtl/>
           <w:lang w:bidi="fa-IR"/>
         </w:rPr>
-        <w:t xml:space="preserve"> یکی از تردستی هاییست که در میان شعبده بازها بسیار محبوب است. در این بازی دو عنصر سرعت و دقت باعث ایجاد هیجان می شوند و همچنین کسب امتیاز بالاتر باعث برانگیختن حس رقابت میان دوستان می شود .</w:t>
-      </w:r>
-    </w:p>
-    <w:p>
-      <w:pPr>
-        <w:bidi/>
-        <w:rPr>
-          <w:rFonts w:cs="0 Nazanin"/>
-          <w:sz w:val="28"/>
-          <w:szCs w:val="28"/>
-          <w:rtl/>
-          <w:lang w:bidi="fa-IR"/>
-        </w:rPr>
-      </w:pPr>
-    </w:p>
-    <w:p>
-      <w:pPr>
-        <w:bidi/>
-        <w:jc w:val="both"/>
-        <w:rPr>
-          <w:rFonts w:cs="0 Nazanin"/>
-          <w:sz w:val="28"/>
-          <w:szCs w:val="28"/>
-          <w:rtl/>
-          <w:lang w:bidi="fa-IR"/>
-        </w:rPr>
-      </w:pPr>
-      <w:r>
-        <w:rPr>
-          <w:rFonts w:cs="0 Nazanin" w:hint="cs"/>
-          <w:sz w:val="28"/>
-          <w:szCs w:val="28"/>
-          <w:rtl/>
-          <w:lang w:bidi="fa-IR"/>
-        </w:rPr>
-        <w:t>در این پروژه ما بر آن شدیم تا این بازی را در فضای دو بعدی پیاده سازی کنیم . به این صورت که در صفحه دو دست قرار داده و توپ هایی به صفحه  وارد میشود.</w:t>
-      </w:r>
-      <w:bookmarkStart w:id="0" w:name="_GoBack"/>
-      <w:bookmarkEnd w:id="0"/>
-    </w:p>
-    <w:p>
-      <w:pPr>
-        <w:bidi/>
-        <w:jc w:val="both"/>
-        <w:rPr>
-          <w:rFonts w:cs="0 Nazanin"/>
-          <w:sz w:val="28"/>
-          <w:szCs w:val="28"/>
-          <w:rtl/>
-          <w:lang w:bidi="fa-IR"/>
-        </w:rPr>
-      </w:pPr>
-      <w:r>
-        <w:rPr>
-          <w:rFonts w:cs="0 Nazanin" w:hint="cs"/>
-          <w:sz w:val="28"/>
-          <w:szCs w:val="28"/>
-          <w:rtl/>
-          <w:lang w:bidi="fa-IR"/>
-        </w:rPr>
-        <w:t>این بازی با اجسام مختلفی انجام میپذیرد که ما در بازی از انواع مختلف توپ استفاده میکنیم، به این صورت که در دو طرف پایین صفحه نمایش دو دست قرار دارد که شبیه</w:t>
+        <w:t xml:space="preserve"> یکی از تردستی هاییست که در میان شعبده بازها بسیار محبوب است. </w:t>
+      </w:r>
+    </w:p>
+    <w:p>
+      <w:pPr>
+        <w:bidi/>
+        <w:jc w:val="both"/>
+        <w:rPr>
+          <w:rFonts w:cs="0 Nazanin"/>
+          <w:sz w:val="28"/>
+          <w:szCs w:val="28"/>
+          <w:rtl/>
+          <w:lang w:bidi="fa-IR"/>
+        </w:rPr>
+      </w:pPr>
+      <w:r>
+        <w:rPr>
+          <w:rFonts w:cs="0 Nazanin" w:hint="cs"/>
+          <w:sz w:val="28"/>
+          <w:szCs w:val="28"/>
+          <w:rtl/>
+          <w:lang w:bidi="fa-IR"/>
+        </w:rPr>
+        <w:lastRenderedPageBreak/>
+        <w:t>در دو طرف پایین صفحه نمایش دو دست قرار دارد که شبیه</w:t>
       </w:r>
       <w:r>
         <w:rPr>
@@ -434,7 +398,6 @@
           <w:sz w:val="24"/>
           <w:szCs w:val="24"/>
         </w:rPr>
-        <w:lastRenderedPageBreak/>
         <w:drawing>
           <wp:inline distT="0" distB="0" distL="0" distR="0" wp14:anchorId="25E88F30" wp14:editId="65C9DA4F">
             <wp:extent cx="5943600" cy="3438525"/>
@@ -505,6 +468,7 @@
           <w:rtl/>
           <w:lang w:bidi="fa-IR"/>
         </w:rPr>
+        <w:lastRenderedPageBreak/>
         <w:t>و کاربر باید با لمس صفحه (هنگامی که توپ در محدوده</w:t>
       </w:r>
       <w:r>
@@ -608,7 +572,6 @@
           <w:rtl/>
           <w:lang w:bidi="fa-IR"/>
         </w:rPr>
-        <w:lastRenderedPageBreak/>
         <w:t xml:space="preserve"> و هنگامی که توپ به آن دست رسید مراحل مشابه حالت قبل را تکرار نماید :</w:t>
       </w:r>
     </w:p>
@@ -631,6 +594,7 @@
           <w:sz w:val="24"/>
           <w:szCs w:val="24"/>
         </w:rPr>
+        <w:lastRenderedPageBreak/>
         <w:drawing>
           <wp:inline distT="0" distB="0" distL="0" distR="0" wp14:anchorId="3CD84514" wp14:editId="4FDED3B3">
             <wp:extent cx="5943600" cy="3438525"/>
@@ -804,7 +768,6 @@
           <w:rtl/>
           <w:lang w:bidi="fa-IR"/>
         </w:rPr>
-        <w:lastRenderedPageBreak/>
         <w:t xml:space="preserve"> تا توپ پس از انجام حرکت پرتابی به دست اول برسد :</w:t>
       </w:r>
     </w:p>
@@ -827,6 +790,7 @@
           <w:sz w:val="24"/>
           <w:szCs w:val="24"/>
         </w:rPr>
+        <w:lastRenderedPageBreak/>
         <w:drawing>
           <wp:inline distT="0" distB="0" distL="0" distR="0" wp14:anchorId="5C49E538" wp14:editId="19EB728F">
             <wp:extent cx="5943600" cy="3438525"/>
@@ -999,7 +963,6 @@
           <w:rFonts w:cs="0 Nazanin"/>
           <w:sz w:val="28"/>
           <w:szCs w:val="28"/>
-          <w:rtl/>
           <w:lang w:bidi="fa-IR"/>
         </w:rPr>
       </w:pPr>
@@ -1012,132 +975,7 @@
           <w:lang w:bidi="fa-IR"/>
         </w:rPr>
         <w:lastRenderedPageBreak/>
-        <w:t xml:space="preserve"> در حین ادامه</w:t>
-      </w:r>
-      <w:r>
-        <w:rPr>
-          <w:rFonts w:cs="0 Nazanin" w:hint="cs"/>
-          <w:sz w:val="28"/>
-          <w:szCs w:val="28"/>
-          <w:rtl/>
-          <w:lang w:bidi="fa-IR"/>
-        </w:rPr>
-        <w:softHyphen/>
-        <w:t>ی بازی نیز به مرور زمان جایزه</w:t>
-      </w:r>
-      <w:r>
-        <w:rPr>
-          <w:rFonts w:cs="0 Nazanin" w:hint="cs"/>
-          <w:sz w:val="28"/>
-          <w:szCs w:val="28"/>
-          <w:rtl/>
-          <w:lang w:bidi="fa-IR"/>
-        </w:rPr>
-        <w:softHyphen/>
-        <w:t>هایی برای کاربر در نظر گرفته میشود که کاربر با گرفتن آن</w:t>
-      </w:r>
-      <w:r>
-        <w:rPr>
-          <w:rFonts w:cs="0 Nazanin" w:hint="cs"/>
-          <w:sz w:val="28"/>
-          <w:szCs w:val="28"/>
-          <w:rtl/>
-          <w:lang w:bidi="fa-IR"/>
-        </w:rPr>
-        <w:softHyphen/>
-        <w:t>ها از مزایای مربوط به هر جایزه برخوردار میشود :</w:t>
-      </w:r>
-    </w:p>
-    <w:p>
-      <w:pPr>
-        <w:bidi/>
-        <w:jc w:val="both"/>
-        <w:rPr>
-          <w:rFonts w:cs="0 Nazanin"/>
-          <w:sz w:val="24"/>
-          <w:szCs w:val="24"/>
-          <w:rtl/>
-          <w:lang w:bidi="fa-IR"/>
-        </w:rPr>
-      </w:pPr>
-      <w:r>
-        <w:rPr>
-          <w:rFonts w:cs="0 Nazanin" w:hint="cs"/>
-          <w:noProof/>
-          <w:sz w:val="24"/>
-          <w:szCs w:val="24"/>
-        </w:rPr>
-        <w:drawing>
-          <wp:inline distT="0" distB="0" distL="0" distR="0" wp14:anchorId="2271DA15" wp14:editId="04C826FB">
-            <wp:extent cx="5943600" cy="3438525"/>
-            <wp:effectExtent l="0" t="0" r="0" b="0"/>
-            <wp:docPr id="9" name="Picture 9" descr="E:\misagh\dars\mohande30 narm 2\project\jug\ax\New folder\f.png"/>
-            <wp:cNvGraphicFramePr>
-              <a:graphicFrameLocks xmlns:a="http://schemas.openxmlformats.org/drawingml/2006/main" noChangeAspect="1"/>
-            </wp:cNvGraphicFramePr>
-            <a:graphic xmlns:a="http://schemas.openxmlformats.org/drawingml/2006/main">
-              <a:graphicData uri="http://schemas.openxmlformats.org/drawingml/2006/picture">
-                <pic:pic xmlns:pic="http://schemas.openxmlformats.org/drawingml/2006/picture">
-                  <pic:nvPicPr>
-                    <pic:cNvPr id="0" name="Picture 9" descr="E:\misagh\dars\mohande30 narm 2\project\jug\ax\New folder\f.png"/>
-                    <pic:cNvPicPr>
-                      <a:picLocks noChangeAspect="1" noChangeArrowheads="1"/>
-                    </pic:cNvPicPr>
-                  </pic:nvPicPr>
-                  <pic:blipFill>
-                    <a:blip r:embed="rId14">
-                      <a:extLst>
-                        <a:ext uri="{28A0092B-C50C-407E-A947-70E740481C1C}">
-                          <a14:useLocalDpi xmlns:a14="http://schemas.microsoft.com/office/drawing/2010/main" val="0"/>
-                        </a:ext>
-                      </a:extLst>
-                    </a:blip>
-                    <a:srcRect/>
-                    <a:stretch>
-                      <a:fillRect/>
-                    </a:stretch>
-                  </pic:blipFill>
-                  <pic:spPr bwMode="auto">
-                    <a:xfrm>
-                      <a:off x="0" y="0"/>
-                      <a:ext cx="5943600" cy="3438525"/>
-                    </a:xfrm>
-                    <a:prstGeom prst="rect">
-                      <a:avLst/>
-                    </a:prstGeom>
-                    <a:noFill/>
-                    <a:ln>
-                      <a:noFill/>
-                    </a:ln>
-                  </pic:spPr>
-                </pic:pic>
-              </a:graphicData>
-            </a:graphic>
-          </wp:inline>
-        </w:drawing>
-      </w:r>
-    </w:p>
-    <w:p>
-      <w:pPr>
-        <w:bidi/>
-        <w:jc w:val="both"/>
-        <w:rPr>
-          <w:rFonts w:cs="0 Nazanin"/>
-          <w:sz w:val="28"/>
-          <w:szCs w:val="28"/>
-          <w:rtl/>
-          <w:lang w:bidi="fa-IR"/>
-        </w:rPr>
-      </w:pPr>
-      <w:r>
-        <w:rPr>
-          <w:rFonts w:cs="0 Nazanin" w:hint="cs"/>
-          <w:sz w:val="28"/>
-          <w:szCs w:val="28"/>
-          <w:rtl/>
-          <w:lang w:bidi="fa-IR"/>
-        </w:rPr>
-        <w:t xml:space="preserve"> بازی زمانی پایان میپذیرد که بازیکن نتواند توپ را مهار کند و یا با زمان</w:t>
+        <w:t>بازی زمانی پایان میپذیرد که بازیکن نتواند توپ را مهار کند و یا با زمان</w:t>
       </w:r>
       <w:r>
         <w:rPr>
@@ -1150,6 +988,353 @@
         <w:softHyphen/>
         <w:t>بندی نامناسب باعث برخورد دو توپ شود!</w:t>
       </w:r>
+    </w:p>
+    <w:p>
+      <w:pPr>
+        <w:bidi/>
+        <w:jc w:val="both"/>
+        <w:rPr>
+          <w:rFonts w:cs="0 Nazanin" w:hint="cs"/>
+          <w:sz w:val="28"/>
+          <w:szCs w:val="28"/>
+          <w:rtl/>
+          <w:lang w:bidi="fa-IR"/>
+        </w:rPr>
+      </w:pPr>
+      <w:r>
+        <w:rPr>
+          <w:rFonts w:cs="0 Nazanin" w:hint="cs"/>
+          <w:sz w:val="28"/>
+          <w:szCs w:val="28"/>
+          <w:rtl/>
+          <w:lang w:bidi="fa-IR"/>
+        </w:rPr>
+        <w:t>/*تغییر*/</w:t>
+      </w:r>
+      <w:r>
+        <w:rPr>
+          <w:rFonts w:cs="0 Nazanin" w:hint="cs"/>
+          <w:sz w:val="28"/>
+          <w:szCs w:val="28"/>
+          <w:rtl/>
+          <w:lang w:bidi="fa-IR"/>
+        </w:rPr>
+        <w:t xml:space="preserve">حال ما برای افزایش </w:t>
+      </w:r>
+      <w:r>
+        <w:rPr>
+          <w:rFonts w:cs="0 Nazanin" w:hint="cs"/>
+          <w:sz w:val="28"/>
+          <w:szCs w:val="28"/>
+          <w:rtl/>
+          <w:lang w:bidi="fa-IR"/>
+        </w:rPr>
+        <w:t xml:space="preserve">راحتی کار در </w:t>
+      </w:r>
+      <w:r>
+        <w:rPr>
+          <w:rFonts w:cs="0 Nazanin" w:hint="cs"/>
+          <w:sz w:val="28"/>
+          <w:szCs w:val="28"/>
+          <w:rtl/>
+          <w:lang w:bidi="fa-IR"/>
+        </w:rPr>
+        <w:t xml:space="preserve">این بازی </w:t>
+      </w:r>
+      <w:r>
+        <w:rPr>
+          <w:rFonts w:cs="0 Nazanin" w:hint="cs"/>
+          <w:sz w:val="28"/>
+          <w:szCs w:val="28"/>
+          <w:rtl/>
+          <w:lang w:bidi="fa-IR"/>
+        </w:rPr>
+        <w:t>تعدادی مسیر روی صفحه قرار خواهیم داد .</w:t>
+      </w:r>
+      <w:r>
+        <w:rPr>
+          <w:rFonts w:cs="0 Nazanin" w:hint="cs"/>
+          <w:sz w:val="28"/>
+          <w:szCs w:val="28"/>
+          <w:rtl/>
+          <w:lang w:bidi="fa-IR"/>
+        </w:rPr>
+        <w:t>در حقیقت ما میخواهیم به جای پیوسته بودن مسیر ها آن ها را برای راحتی کار گسسته کنیم .همچنین</w:t>
+      </w:r>
+      <w:r>
+        <w:rPr>
+          <w:rFonts w:cs="0 Nazanin" w:hint="cs"/>
+          <w:sz w:val="28"/>
+          <w:szCs w:val="28"/>
+          <w:rtl/>
+          <w:lang w:bidi="fa-IR"/>
+        </w:rPr>
+        <w:t xml:space="preserve"> وجود این لاین باعث افزایش امتیاز بازیکن در هر ثانیه میشود</w:t>
+      </w:r>
+      <w:r>
+        <w:rPr>
+          <w:rFonts w:cs="0 Nazanin" w:hint="cs"/>
+          <w:sz w:val="28"/>
+          <w:szCs w:val="28"/>
+          <w:rtl/>
+          <w:lang w:bidi="fa-IR"/>
+        </w:rPr>
+        <w:t>. در حقیقت تنها راه افزایش امتیاز با</w:t>
+      </w:r>
+      <w:r>
+        <w:rPr>
+          <w:rFonts w:cs="0 Nazanin" w:hint="cs"/>
+          <w:sz w:val="28"/>
+          <w:szCs w:val="28"/>
+          <w:rtl/>
+          <w:lang w:bidi="fa-IR"/>
+        </w:rPr>
+        <w:t xml:space="preserve">زیکن وجود </w:t>
+      </w:r>
+      <w:bookmarkStart w:id="0" w:name="_GoBack"/>
+      <w:bookmarkEnd w:id="0"/>
+      <w:r>
+        <w:rPr>
+          <w:rFonts w:cs="0 Nazanin" w:hint="cs"/>
+          <w:sz w:val="28"/>
+          <w:szCs w:val="28"/>
+          <w:rtl/>
+          <w:lang w:bidi="fa-IR"/>
+        </w:rPr>
+        <w:t>این حلقه ها بر روی صفحه بازی می باشد</w:t>
+      </w:r>
+      <w:r>
+        <w:rPr>
+          <w:rFonts w:cs="0 Nazanin" w:hint="cs"/>
+          <w:sz w:val="28"/>
+          <w:szCs w:val="28"/>
+          <w:rtl/>
+          <w:lang w:bidi="fa-IR"/>
+        </w:rPr>
+        <w:t xml:space="preserve"> . همچنین موجودات مزاحمی از خارج صفحه می آیند که با نشستن بر روی این مسیر ها آن ها را به مرور از بین میبرند . </w:t>
+      </w:r>
+      <w:r>
+        <w:rPr>
+          <w:rFonts w:cs="0 Nazanin" w:hint="cs"/>
+          <w:sz w:val="28"/>
+          <w:szCs w:val="28"/>
+          <w:rtl/>
+          <w:lang w:bidi="fa-IR"/>
+        </w:rPr>
+        <w:t>نحوه ی از بین رفتن این موجودات نیز به این صورت است که توپ مورد نظر ما توسط بازیکن به</w:t>
+      </w:r>
+      <w:r>
+        <w:rPr>
+          <w:rFonts w:cs="0 Nazanin" w:hint="cs"/>
+          <w:sz w:val="28"/>
+          <w:szCs w:val="28"/>
+          <w:rtl/>
+          <w:lang w:bidi="fa-IR"/>
+        </w:rPr>
+        <w:t xml:space="preserve"> درستی در</w:t>
+      </w:r>
+      <w:r>
+        <w:rPr>
+          <w:rFonts w:cs="0 Nazanin" w:hint="cs"/>
+          <w:sz w:val="28"/>
+          <w:szCs w:val="28"/>
+          <w:rtl/>
+          <w:lang w:bidi="fa-IR"/>
+        </w:rPr>
+        <w:t xml:space="preserve"> مسیری که این موجود بر روی آن قرار گرفته است </w:t>
+      </w:r>
+      <w:r>
+        <w:rPr>
+          <w:rFonts w:cs="0 Nazanin" w:hint="cs"/>
+          <w:sz w:val="28"/>
+          <w:szCs w:val="28"/>
+          <w:rtl/>
+          <w:lang w:bidi="fa-IR"/>
+        </w:rPr>
+        <w:t xml:space="preserve">راهنمایی شود و پس از برخورد توپ با آن شی ، شی مزاحم دست از تخریب برداشته و از صفحه خارج میشود . </w:t>
+      </w:r>
+    </w:p>
+    <w:p>
+      <w:pPr>
+        <w:bidi/>
+        <w:jc w:val="both"/>
+        <w:rPr>
+          <w:rFonts w:cs="0 Nazanin"/>
+          <w:sz w:val="28"/>
+          <w:szCs w:val="28"/>
+          <w:rtl/>
+          <w:lang w:bidi="fa-IR"/>
+        </w:rPr>
+      </w:pPr>
+    </w:p>
+    <w:p>
+      <w:pPr>
+        <w:bidi/>
+        <w:jc w:val="both"/>
+        <w:rPr>
+          <w:rFonts w:cs="0 Nazanin"/>
+          <w:sz w:val="28"/>
+          <w:szCs w:val="28"/>
+          <w:rtl/>
+          <w:lang w:bidi="fa-IR"/>
+        </w:rPr>
+      </w:pPr>
+      <w:r>
+        <w:rPr>
+          <w:rFonts w:cs="0 Nazanin" w:hint="cs"/>
+          <w:sz w:val="28"/>
+          <w:szCs w:val="28"/>
+          <w:rtl/>
+          <w:lang w:bidi="fa-IR"/>
+        </w:rPr>
+        <w:t xml:space="preserve">حال </w:t>
+      </w:r>
+      <w:r>
+        <w:rPr>
+          <w:rFonts w:cs="0 Nazanin" w:hint="cs"/>
+          <w:sz w:val="28"/>
+          <w:szCs w:val="28"/>
+          <w:rtl/>
+          <w:lang w:bidi="fa-IR"/>
+        </w:rPr>
+        <w:t>بازیک</w:t>
+      </w:r>
+      <w:r>
+        <w:rPr>
+          <w:rFonts w:cs="0 Nazanin" w:hint="cs"/>
+          <w:sz w:val="28"/>
+          <w:szCs w:val="28"/>
+          <w:rtl/>
+          <w:lang w:bidi="fa-IR"/>
+        </w:rPr>
+        <w:t>ن</w:t>
+      </w:r>
+      <w:r>
+        <w:rPr>
+          <w:rFonts w:cs="0 Nazanin" w:hint="cs"/>
+          <w:sz w:val="28"/>
+          <w:szCs w:val="28"/>
+          <w:rtl/>
+          <w:lang w:bidi="fa-IR"/>
+        </w:rPr>
+        <w:t xml:space="preserve"> علاوه بر</w:t>
+      </w:r>
+      <w:r>
+        <w:rPr>
+          <w:rFonts w:cs="0 Nazanin" w:hint="cs"/>
+          <w:sz w:val="28"/>
+          <w:szCs w:val="28"/>
+          <w:rtl/>
+          <w:lang w:bidi="fa-IR"/>
+        </w:rPr>
+        <w:t xml:space="preserve"> نقش داشتن در مدیریت </w:t>
+      </w:r>
+      <w:r>
+        <w:rPr>
+          <w:rFonts w:cs="0 Nazanin" w:hint="cs"/>
+          <w:sz w:val="28"/>
+          <w:szCs w:val="28"/>
+          <w:rtl/>
+          <w:lang w:bidi="fa-IR"/>
+        </w:rPr>
+        <w:t>توپ ها و دست ها ، باید از مسیر های موجود در روی صفحه دفاع کند . به این صورت که توپ ها را، که در حال حاضر به صورت گلوله ای برای زدن موجودات مزاحم در آمده اند ، در مسیر درستی قرار دهد تا در زمان اندکی که موجودات مزا</w:t>
+      </w:r>
+      <w:r>
+        <w:rPr>
+          <w:rFonts w:cs="0 Nazanin" w:hint="cs"/>
+          <w:sz w:val="28"/>
+          <w:szCs w:val="28"/>
+          <w:rtl/>
+          <w:lang w:bidi="fa-IR"/>
+        </w:rPr>
+        <w:t>حم بر روی آن ها بنشینند بتواند آن ها از بین ببرد .</w:t>
+      </w:r>
+    </w:p>
+    <w:p>
+      <w:pPr>
+        <w:bidi/>
+        <w:jc w:val="both"/>
+        <w:rPr>
+          <w:rFonts w:cs="0 Nazanin" w:hint="cs"/>
+          <w:sz w:val="28"/>
+          <w:szCs w:val="28"/>
+          <w:rtl/>
+          <w:lang w:bidi="fa-IR"/>
+        </w:rPr>
+      </w:pPr>
+      <w:r>
+        <w:rPr>
+          <w:rFonts w:cs="0 Nazanin" w:hint="cs"/>
+          <w:sz w:val="28"/>
+          <w:szCs w:val="28"/>
+          <w:rtl/>
+          <w:lang w:bidi="fa-IR"/>
+        </w:rPr>
+        <w:t>برای افزایش طول مدت بازی بازیکن میتوان</w:t>
+      </w:r>
+      <w:r>
+        <w:rPr>
+          <w:rFonts w:cs="0 Nazanin" w:hint="cs"/>
+          <w:sz w:val="28"/>
+          <w:szCs w:val="28"/>
+          <w:rtl/>
+          <w:lang w:bidi="fa-IR"/>
+        </w:rPr>
+        <w:t>د</w:t>
+      </w:r>
+      <w:r>
+        <w:rPr>
+          <w:rFonts w:cs="0 Nazanin" w:hint="cs"/>
+          <w:sz w:val="28"/>
+          <w:szCs w:val="28"/>
+          <w:rtl/>
+          <w:lang w:bidi="fa-IR"/>
+        </w:rPr>
+        <w:t xml:space="preserve"> همراه اشیا مزاحم ورودی جایزه هایی قرار داد ،اشیا  پرنده همراه با قابلیت های متفاوت که بازیکن با زدن آن ها بتواند از قابلیت همراه آن شی استفاده کند . هر قابلیت با مارک مشخصی توسط سیستم به شی پرنده مزاحم افزوده شود و به صورت رندم وارد صفحه بازی شود . این قابلیت ها میتوانند به صورت های متفاوتی باشند ،  مثلا مقدار خرابی لاینی که </w:t>
+      </w:r>
+      <w:r>
+        <w:rPr>
+          <w:rFonts w:cs="0 Nazanin" w:hint="cs"/>
+          <w:sz w:val="28"/>
+          <w:szCs w:val="28"/>
+          <w:rtl/>
+          <w:lang w:bidi="fa-IR"/>
+        </w:rPr>
+        <w:t>پرنده همراه با مارک افزایش "جون"</w:t>
+      </w:r>
+      <w:r>
+        <w:rPr>
+          <w:rFonts w:cs="0 Nazanin" w:hint="cs"/>
+          <w:sz w:val="28"/>
+          <w:szCs w:val="28"/>
+          <w:rtl/>
+          <w:lang w:bidi="fa-IR"/>
+        </w:rPr>
+        <w:t xml:space="preserve"> </w:t>
+      </w:r>
+      <w:r>
+        <w:rPr>
+          <w:rFonts w:cs="0 Nazanin" w:hint="cs"/>
+          <w:sz w:val="28"/>
+          <w:szCs w:val="28"/>
+          <w:rtl/>
+          <w:lang w:bidi="fa-IR"/>
+        </w:rPr>
+        <w:t>روی آن کشته است به حد اقل برسد و یا هنگام کشته شدن پرنده ای همراه با مارک گلوله ، به تعداد توپ های بازیکن اضافه شود و ...... /*تغییر*/</w:t>
+      </w:r>
+    </w:p>
+    <w:p>
+      <w:pPr>
+        <w:bidi/>
+        <w:jc w:val="both"/>
+        <w:rPr>
+          <w:rFonts w:cs="0 Nazanin"/>
+          <w:sz w:val="28"/>
+          <w:szCs w:val="28"/>
+          <w:rtl/>
+          <w:lang w:bidi="fa-IR"/>
+        </w:rPr>
+      </w:pPr>
     </w:p>
     <w:p>
       <w:pPr>
@@ -1557,6 +1742,7 @@
           <w:rFonts w:cs="0 Nazanin" w:hint="cs"/>
           <w:rtl/>
         </w:rPr>
+        <w:lastRenderedPageBreak/>
         <w:t>متدولوژی</w:t>
       </w:r>
     </w:p>
@@ -1766,7 +1952,7 @@
         </w:rPr>
         <w:t xml:space="preserve"> به آدرس </w:t>
       </w:r>
-      <w:hyperlink r:id="rId15" w:history="1">
+      <w:hyperlink r:id="rId14" w:history="1">
         <w:r>
           <w:rPr>
             <w:rStyle w:val="Hyperlink"/>
@@ -2238,6 +2424,7 @@
           <w:rtl/>
           <w:lang w:bidi="fa-IR"/>
         </w:rPr>
+        <w:lastRenderedPageBreak/>
         <w:t xml:space="preserve">نیاز به </w:t>
       </w:r>
       <w:r>
@@ -2605,7 +2792,6 @@
                 <w:szCs w:val="28"/>
                 <w:lang w:bidi="fa-IR"/>
               </w:rPr>
-              <w:lastRenderedPageBreak/>
               <w:t>name</w:t>
             </w:r>
           </w:p>
@@ -3349,7 +3535,7 @@
         </w:rPr>
         <w:t xml:space="preserve">Based on: </w:t>
       </w:r>
-      <w:hyperlink r:id="rId16" w:history="1">
+      <w:hyperlink r:id="rId15" w:history="1">
         <w:r>
           <w:rPr>
             <w:sz w:val="28"/>
@@ -3626,6 +3812,7 @@
           <w:rtl/>
           <w:lang w:bidi="fa-IR"/>
         </w:rPr>
+        <w:lastRenderedPageBreak/>
         <w:t>داکیومنتها و آموزهای قوی</w:t>
       </w:r>
     </w:p>
@@ -3914,7 +4101,6 @@
           <w:rtl/>
           <w:lang w:bidi="fa-IR"/>
         </w:rPr>
-        <w:lastRenderedPageBreak/>
         <w:t xml:space="preserve">دارای قابلیت </w:t>
       </w:r>
       <w:r>
@@ -4330,6 +4516,7 @@
           <w:rtl/>
           <w:lang w:bidi="fa-IR"/>
         </w:rPr>
+        <w:lastRenderedPageBreak/>
         <w:t xml:space="preserve">هدف تضمین کیفیت فراهم نمودن روشی به منظور اطلاع از کیفیت محصول است. تضمین کیفیت نرم افزار </w:t>
       </w:r>
       <w:r>
@@ -4439,18 +4626,7 @@
           <w:rtl/>
           <w:lang w:bidi="fa-IR"/>
         </w:rPr>
-        <w:t xml:space="preserve">: در این آزمون تست که به دانش برنامه نویسی نیاز دارد، بدین ترتیب است که با </w:t>
-      </w:r>
-      <w:r>
-        <w:rPr>
-          <w:rFonts w:cs="0 Nazanin" w:hint="cs"/>
-          <w:sz w:val="32"/>
-          <w:szCs w:val="32"/>
-          <w:rtl/>
-          <w:lang w:bidi="fa-IR"/>
-        </w:rPr>
-        <w:lastRenderedPageBreak/>
-        <w:t>توجه به ساختار داخلی آزمون تست گرفته می‌شود. فرد آزمون گیر با ورودی های مختلف مسیر برنامه را می‌رود و خروجی را بدست می‌آورد.</w:t>
+        <w:t>: در این آزمون تست که به دانش برنامه نویسی نیاز دارد، بدین ترتیب است که با توجه به ساختار داخلی آزمون تست گرفته می‌شود. فرد آزمون گیر با ورودی های مختلف مسیر برنامه را می‌رود و خروجی را بدست می‌آورد.</w:t>
       </w:r>
     </w:p>
     <w:p>
@@ -4597,7 +4773,18 @@
           <w:rtl/>
           <w:lang w:bidi="fa-IR"/>
         </w:rPr>
-        <w:t>پس در مرحله قبل تمام آزمون های لازم برای اطمینان از کیفیت نرم افزار را معرفی کردیم و اکنون باید در مورد آزمون امنیت که برای برقراری جنبه های امنیتی نرم افزار است صحبت کنیم. 5 مفهوم امنیتی که توسط آزمون امنیت باید برقرار شوند را در زیر آورده ایم:</w:t>
+        <w:t xml:space="preserve">پس در مرحله قبل تمام آزمون های لازم برای اطمینان از کیفیت نرم افزار را معرفی کردیم و اکنون باید در مورد آزمون امنیت که برای برقراری جنبه های امنیتی نرم افزار است صحبت کنیم. 5 </w:t>
+      </w:r>
+      <w:r>
+        <w:rPr>
+          <w:rFonts w:cs="0 Nazanin" w:hint="cs"/>
+          <w:sz w:val="32"/>
+          <w:szCs w:val="32"/>
+          <w:rtl/>
+          <w:lang w:bidi="fa-IR"/>
+        </w:rPr>
+        <w:lastRenderedPageBreak/>
+        <w:t>مفهوم امنیتی که توسط آزمون امنیت باید برقرار شوند را در زیر آورده ایم:</w:t>
       </w:r>
     </w:p>
     <w:p>
@@ -4757,175 +4944,175 @@
           <w:sz w:val="28"/>
           <w:szCs w:val="28"/>
         </w:rPr>
+        <w:t>Availability</w:t>
+      </w:r>
+      <w:r>
+        <w:rPr>
+          <w:rFonts w:cs="0 Nazanin" w:hint="cs"/>
+          <w:sz w:val="32"/>
+          <w:szCs w:val="32"/>
+          <w:rtl/>
+          <w:lang w:bidi="fa-IR"/>
+        </w:rPr>
+        <w:t>: اینکه در مورد برقرار بودن سرویس ها در زمان های معین تصمیم گیری دست گرفته شود.</w:t>
+      </w:r>
+    </w:p>
+    <w:p>
+      <w:pPr>
+        <w:bidi/>
+        <w:ind w:left="720"/>
+        <w:jc w:val="both"/>
+        <w:rPr>
+          <w:rFonts w:cs="0 Nazanin"/>
+          <w:sz w:val="32"/>
+          <w:szCs w:val="32"/>
+          <w:rtl/>
+          <w:lang w:bidi="fa-IR"/>
+        </w:rPr>
+      </w:pPr>
+      <w:r>
+        <w:rPr>
+          <w:rFonts w:cs="0 Nazanin" w:hint="cs"/>
+          <w:sz w:val="32"/>
+          <w:szCs w:val="32"/>
+          <w:rtl/>
+          <w:lang w:bidi="fa-IR"/>
+        </w:rPr>
+        <w:t>پس با معیار های معرفی شده و برقراری آنها در حد قابل قبولی ، میتوان امنیت را برقرار نمود.</w:t>
+      </w:r>
+    </w:p>
+    <w:p>
+      <w:pPr>
+        <w:pStyle w:val="Heading1"/>
+        <w:bidi/>
+        <w:rPr>
+          <w:rtl/>
+          <w:lang w:bidi="fa-IR"/>
+        </w:rPr>
+      </w:pPr>
+      <w:r>
+        <w:rPr>
+          <w:lang w:bidi="fa-IR"/>
+        </w:rPr>
+        <w:t>Game Genre</w:t>
+      </w:r>
+    </w:p>
+    <w:p>
+      <w:pPr>
+        <w:bidi/>
+        <w:jc w:val="both"/>
+        <w:rPr>
+          <w:rFonts w:cs="0 Nazanin"/>
+          <w:sz w:val="32"/>
+          <w:szCs w:val="32"/>
+          <w:rtl/>
+          <w:lang w:bidi="fa-IR"/>
+        </w:rPr>
+      </w:pPr>
+      <w:r>
+        <w:rPr>
+          <w:rFonts w:cs="0 Nazanin" w:hint="cs"/>
+          <w:sz w:val="32"/>
+          <w:szCs w:val="32"/>
+          <w:rtl/>
+          <w:lang w:bidi="fa-IR"/>
+        </w:rPr>
+        <w:t xml:space="preserve">ژانر بازی از نوع </w:t>
+      </w:r>
+      <w:r>
+        <w:rPr>
+          <w:rFonts w:cs="0 Nazanin"/>
+          <w:sz w:val="32"/>
+          <w:szCs w:val="32"/>
+          <w:lang w:bidi="fa-IR"/>
+        </w:rPr>
+        <w:t>casual 2D action</w:t>
+      </w:r>
+      <w:r>
+        <w:rPr>
+          <w:rFonts w:cs="0 Nazanin" w:hint="cs"/>
+          <w:sz w:val="32"/>
+          <w:szCs w:val="32"/>
+          <w:rtl/>
+          <w:lang w:bidi="fa-IR"/>
+        </w:rPr>
+        <w:t xml:space="preserve"> است که در این جا کمی این ژانر را توضیح میدهیم. بازی از نوع </w:t>
+      </w:r>
+      <w:r>
+        <w:rPr>
+          <w:rFonts w:cs="0 Nazanin"/>
+          <w:sz w:val="32"/>
+          <w:szCs w:val="32"/>
+          <w:lang w:bidi="fa-IR"/>
+        </w:rPr>
+        <w:t>2D</w:t>
+      </w:r>
+      <w:r>
+        <w:rPr>
+          <w:rFonts w:cs="0 Nazanin" w:hint="cs"/>
+          <w:sz w:val="32"/>
+          <w:szCs w:val="32"/>
+          <w:rtl/>
+          <w:lang w:bidi="fa-IR"/>
+        </w:rPr>
+        <w:t xml:space="preserve"> میباشد. بازیگر همواره در حال بازی می‌باشد، یعنی باید همواره حرکتی را انجام دهد. در این ژانر تاکید بر درگیری بازیگر با بازی است یعنی دایما در حال انجام حرکتی باشد. در طول بازی با گذشت زمان بازیگر به مراحل بالایی می‌رود.</w:t>
+      </w:r>
+    </w:p>
+    <w:p>
+      <w:pPr>
+        <w:pStyle w:val="Heading1"/>
+        <w:bidi/>
+        <w:rPr>
+          <w:lang w:bidi="fa-IR"/>
+        </w:rPr>
+      </w:pPr>
+      <w:r>
+        <w:rPr>
+          <w:rFonts w:hint="cs"/>
+          <w:rtl/>
+          <w:lang w:bidi="fa-IR"/>
+        </w:rPr>
         <w:lastRenderedPageBreak/>
-        <w:t>Availability</w:t>
-      </w:r>
-      <w:r>
-        <w:rPr>
-          <w:rFonts w:cs="0 Nazanin" w:hint="cs"/>
-          <w:sz w:val="32"/>
-          <w:szCs w:val="32"/>
-          <w:rtl/>
-          <w:lang w:bidi="fa-IR"/>
-        </w:rPr>
-        <w:t>: اینکه در مورد برقرار بودن سرویس ها در زمان های معین تصمیم گیری دست گرفته شود.</w:t>
-      </w:r>
-    </w:p>
-    <w:p>
-      <w:pPr>
-        <w:bidi/>
-        <w:ind w:left="720"/>
-        <w:jc w:val="both"/>
-        <w:rPr>
-          <w:rFonts w:cs="0 Nazanin"/>
-          <w:sz w:val="32"/>
-          <w:szCs w:val="32"/>
-          <w:rtl/>
-          <w:lang w:bidi="fa-IR"/>
-        </w:rPr>
-      </w:pPr>
-      <w:r>
-        <w:rPr>
-          <w:rFonts w:cs="0 Nazanin" w:hint="cs"/>
-          <w:sz w:val="32"/>
-          <w:szCs w:val="32"/>
-          <w:rtl/>
-          <w:lang w:bidi="fa-IR"/>
-        </w:rPr>
-        <w:t>پس با معیار های معرفی شده و برقراری آنها در حد قابل قبولی ، میتوان امنیت را برقرار نمود.</w:t>
+        <w:t>پلتفرم ها :</w:t>
+      </w:r>
+    </w:p>
+    <w:p>
+      <w:pPr>
+        <w:bidi/>
+        <w:jc w:val="both"/>
+        <w:rPr>
+          <w:rFonts w:cs="0 Nazanin"/>
+          <w:sz w:val="32"/>
+          <w:szCs w:val="32"/>
+          <w:rtl/>
+          <w:lang w:bidi="fa-IR"/>
+        </w:rPr>
+      </w:pPr>
+      <w:r>
+        <w:rPr>
+          <w:rFonts w:cs="0 Nazanin" w:hint="cs"/>
+          <w:sz w:val="32"/>
+          <w:szCs w:val="32"/>
+          <w:rtl/>
+          <w:lang w:bidi="fa-IR"/>
+        </w:rPr>
+        <w:t>بازی برای گوشی های اندروید می‌باشد و علت این امر یکی این است که گوشی های اندروید در بازار رایج شده اند و سیستم عامل اندروید نیز متن باز می‌باشد و مشکلات سیستم عامل های انحصاری را برای ساخت بازی نداریم. نکته بعدی این است که در سیستم های اندروید مشکل آپدیت بودن سیستم عامل برای نرم افزار های جدید را نداریم و این یک مزیت بزرگ است. سیستم عامل اندروید در مقابل سیستم عامل آیفون قرار میگیرد و ساخت بازی برای سیستم عا</w:t>
+      </w:r>
+      <w:r>
+        <w:rPr>
+          <w:rFonts w:cs="0 Nazanin" w:hint="cs"/>
+          <w:sz w:val="32"/>
+          <w:szCs w:val="32"/>
+          <w:rtl/>
+          <w:lang w:bidi="fa-IR"/>
+        </w:rPr>
+        <w:t>مل ایفون مشکلات خاص خود را دارد</w:t>
       </w:r>
     </w:p>
     <w:p>
       <w:pPr>
         <w:pStyle w:val="Heading1"/>
         <w:bidi/>
-        <w:rPr>
-          <w:rtl/>
-          <w:lang w:bidi="fa-IR"/>
-        </w:rPr>
-      </w:pPr>
-      <w:r>
-        <w:rPr>
-          <w:lang w:bidi="fa-IR"/>
-        </w:rPr>
-        <w:t>Game Genre</w:t>
-      </w:r>
-    </w:p>
-    <w:p>
-      <w:pPr>
-        <w:bidi/>
-        <w:jc w:val="both"/>
-        <w:rPr>
-          <w:rFonts w:cs="0 Nazanin"/>
-          <w:sz w:val="32"/>
-          <w:szCs w:val="32"/>
-          <w:rtl/>
-          <w:lang w:bidi="fa-IR"/>
-        </w:rPr>
-      </w:pPr>
-      <w:r>
-        <w:rPr>
-          <w:rFonts w:cs="0 Nazanin" w:hint="cs"/>
-          <w:sz w:val="32"/>
-          <w:szCs w:val="32"/>
-          <w:rtl/>
-          <w:lang w:bidi="fa-IR"/>
-        </w:rPr>
-        <w:t xml:space="preserve">ژانر بازی از نوع </w:t>
-      </w:r>
-      <w:r>
-        <w:rPr>
-          <w:rFonts w:cs="0 Nazanin"/>
-          <w:sz w:val="32"/>
-          <w:szCs w:val="32"/>
-          <w:lang w:bidi="fa-IR"/>
-        </w:rPr>
-        <w:t>casual 2D action</w:t>
-      </w:r>
-      <w:r>
-        <w:rPr>
-          <w:rFonts w:cs="0 Nazanin" w:hint="cs"/>
-          <w:sz w:val="32"/>
-          <w:szCs w:val="32"/>
-          <w:rtl/>
-          <w:lang w:bidi="fa-IR"/>
-        </w:rPr>
-        <w:t xml:space="preserve"> است که در این جا کمی این ژانر را توضیح میدهیم. بازی از نوع </w:t>
-      </w:r>
-      <w:r>
-        <w:rPr>
-          <w:rFonts w:cs="0 Nazanin"/>
-          <w:sz w:val="32"/>
-          <w:szCs w:val="32"/>
-          <w:lang w:bidi="fa-IR"/>
-        </w:rPr>
-        <w:t>2D</w:t>
-      </w:r>
-      <w:r>
-        <w:rPr>
-          <w:rFonts w:cs="0 Nazanin" w:hint="cs"/>
-          <w:sz w:val="32"/>
-          <w:szCs w:val="32"/>
-          <w:rtl/>
-          <w:lang w:bidi="fa-IR"/>
-        </w:rPr>
-        <w:t xml:space="preserve"> میباشد. بازیگر همواره در حال بازی می‌باشد، یعنی باید همواره حرکتی را انجام دهد. در این ژانر تاکید بر درگیری بازیگر با بازی است یعنی دایما در حال انجام حرکتی باشد. در طول بازی با گذشت زمان بازیگر به مراحل بالایی می‌رود.</w:t>
-      </w:r>
-    </w:p>
-    <w:p>
-      <w:pPr>
-        <w:pStyle w:val="Heading1"/>
-        <w:bidi/>
-        <w:rPr>
-          <w:lang w:bidi="fa-IR"/>
-        </w:rPr>
-      </w:pPr>
-      <w:r>
-        <w:rPr>
-          <w:rFonts w:hint="cs"/>
-          <w:rtl/>
-          <w:lang w:bidi="fa-IR"/>
-        </w:rPr>
-        <w:t>پلتفرم ها :</w:t>
-      </w:r>
-    </w:p>
-    <w:p>
-      <w:pPr>
-        <w:bidi/>
-        <w:jc w:val="both"/>
-        <w:rPr>
-          <w:rFonts w:cs="0 Nazanin"/>
-          <w:sz w:val="32"/>
-          <w:szCs w:val="32"/>
-          <w:rtl/>
-          <w:lang w:bidi="fa-IR"/>
-        </w:rPr>
-      </w:pPr>
-      <w:r>
-        <w:rPr>
-          <w:rFonts w:cs="0 Nazanin" w:hint="cs"/>
-          <w:sz w:val="32"/>
-          <w:szCs w:val="32"/>
-          <w:rtl/>
-          <w:lang w:bidi="fa-IR"/>
-        </w:rPr>
-        <w:t>بازی برای گوشی های اندروید می‌باشد و علت این امر یکی این است که گوشی های اندروید در بازار رایج شده اند و سیستم عامل اندروید نیز متن باز می‌باشد و مشکلات سیستم عامل های انحصاری را برای ساخت بازی نداریم. نکته بعدی این است که در سیستم های اندروید مشکل آپدیت بودن سیستم عامل برای نرم افزار های جدید را نداریم و این یک مزیت بزرگ است. سیستم عامل اندروید در مقابل سیستم عامل آیفون قرار میگیرد و ساخت بازی برای سیستم عا</w:t>
-      </w:r>
-      <w:r>
-        <w:rPr>
-          <w:rFonts w:cs="0 Nazanin" w:hint="cs"/>
-          <w:sz w:val="32"/>
-          <w:szCs w:val="32"/>
-          <w:rtl/>
-          <w:lang w:bidi="fa-IR"/>
-        </w:rPr>
-        <w:t>مل ایفون مشکلات خاص خود را دارد</w:t>
-      </w:r>
-    </w:p>
-    <w:p>
-      <w:pPr>
-        <w:pStyle w:val="Heading1"/>
-        <w:bidi/>
         <w:jc w:val="both"/>
         <w:rPr>
           <w:rFonts w:cs="0 Nazanin"/>
@@ -5067,7 +5254,6 @@
           <w:rtl/>
           <w:lang w:bidi="fa-IR"/>
         </w:rPr>
-        <w:lastRenderedPageBreak/>
         <w:t>به طور کلی فروش یک بازی اندرویدی در بازار جهانی به راحتی و از طرق متعددی انجام</w:t>
       </w:r>
       <w:r>
@@ -5234,7 +5420,18 @@
           <w:lang w:bidi="fa-IR"/>
         </w:rPr>
         <w:softHyphen/>
-        <w:t>ای میباشد و البته پشتیبانیِ عالی، گسترش بازی و اظافه کردنِ قابلیت</w:t>
+        <w:t xml:space="preserve">ای میباشد و البته پشتیبانیِ عالی، گسترش بازی و </w:t>
+      </w:r>
+      <w:r>
+        <w:rPr>
+          <w:rFonts w:cs="0 Nazanin" w:hint="cs"/>
+          <w:sz w:val="32"/>
+          <w:szCs w:val="32"/>
+          <w:rtl/>
+          <w:lang w:bidi="fa-IR"/>
+        </w:rPr>
+        <w:lastRenderedPageBreak/>
+        <w:t>اظافه کردنِ قابلیت</w:t>
       </w:r>
       <w:r>
         <w:rPr>
@@ -5343,18 +5540,7 @@
           <w:rtl/>
           <w:lang w:bidi="fa-IR"/>
         </w:rPr>
-        <w:t xml:space="preserve">در پاراگراف فوق صحبت از بازاریابی مطرح شد که اکنون به شرح جزییِ آن میپردازیم، بازاریابی و به </w:t>
-      </w:r>
-      <w:r>
-        <w:rPr>
-          <w:rFonts w:cs="0 Nazanin" w:hint="cs"/>
-          <w:sz w:val="32"/>
-          <w:szCs w:val="32"/>
-          <w:rtl/>
-          <w:lang w:bidi="fa-IR"/>
-        </w:rPr>
-        <w:lastRenderedPageBreak/>
-        <w:t>طور کلی راه</w:t>
+        <w:t>در پاراگراف فوق صحبت از بازاریابی مطرح شد که اکنون به شرح جزییِ آن میپردازیم، بازاریابی و به طور کلی راه</w:t>
       </w:r>
       <w:r>
         <w:rPr>
@@ -5547,6 +5733,7 @@
           <w:rtl/>
           <w:lang w:bidi="fa-IR"/>
         </w:rPr>
+        <w:lastRenderedPageBreak/>
         <w:t>قرارگیریِ امکان ثبتِ امتیاز و رکورد</w:t>
       </w:r>
       <w:r>
@@ -5696,7 +5883,7 @@
       </w:pPr>
     </w:p>
     <w:sectPr>
-      <w:footerReference w:type="default" r:id="rId17"/>
+      <w:footerReference w:type="default" r:id="rId16"/>
       <w:pgSz w:w="12240" w:h="15840"/>
       <w:pgMar w:top="1440" w:right="1440" w:bottom="1440" w:left="1440" w:header="720" w:footer="720" w:gutter="0"/>
       <w:pgBorders w:offsetFrom="page">
@@ -5767,7 +5954,7 @@
           <w:rPr>
             <w:noProof/>
           </w:rPr>
-          <w:t>1</w:t>
+          <w:t>6</w:t>
         </w:r>
         <w:r>
           <w:rPr>

</xml_diff>